<commit_message>
Dernière modif (NORMALEMENT) du code
</commit_message>
<xml_diff>
--- a/Doc/Doc.docx
+++ b/Doc/Doc.docx
@@ -8,6 +8,11 @@
       </w:r>
     </w:p>
     <w:p>
+      <w:r>
+        <w:t>Points importants :</w:t>
+      </w:r>
+    </w:p>
+    <w:p>
       <w:pPr>
         <w:pStyle w:val="Paragraphedeliste"/>
         <w:numPr>
@@ -16,7 +21,18 @@
         </w:numPr>
       </w:pPr>
       <w:r>
-        <w:t>Commenter code</w:t>
+        <w:t xml:space="preserve">Suppression du On </w:t>
+      </w:r>
+      <w:proofErr w:type="spellStart"/>
+      <w:r>
+        <w:t>delete</w:t>
+      </w:r>
+      <w:proofErr w:type="spellEnd"/>
+      <w:r>
+        <w:t xml:space="preserve"> Cascade</w:t>
+      </w:r>
+      <w:r>
+        <w:t xml:space="preserve"> =&gt; Pas de clés étrangères</w:t>
       </w:r>
     </w:p>
     <w:p>
@@ -28,7 +44,15 @@
         </w:numPr>
       </w:pPr>
       <w:r>
-        <w:t>Mettre nom des méthodes, classes, packages, etc. en français sauf pour les méthodes overidde ou c’est impossible</w:t>
+        <w:t xml:space="preserve">Calcul du max id pour déterminer </w:t>
+      </w:r>
+      <w:proofErr w:type="spellStart"/>
+      <w:r>
+        <w:t>l’id</w:t>
+      </w:r>
+      <w:proofErr w:type="spellEnd"/>
+      <w:r>
+        <w:t xml:space="preserve"> de l’objet</w:t>
       </w:r>
     </w:p>
     <w:p>
@@ -40,7 +64,15 @@
         </w:numPr>
       </w:pPr>
       <w:r>
-        <w:t>Découper les constructeurs en plusieurs méthodes</w:t>
+        <w:t xml:space="preserve">Utilisation de la </w:t>
+      </w:r>
+      <w:proofErr w:type="spellStart"/>
+      <w:r>
+        <w:t>library</w:t>
+      </w:r>
+      <w:proofErr w:type="spellEnd"/>
+      <w:r>
+        <w:t xml:space="preserve"> pour se connecter à la BDD</w:t>
       </w:r>
     </w:p>
     <w:p>
@@ -52,7 +84,7 @@
         </w:numPr>
       </w:pPr>
       <w:r>
-        <w:t>Modifier noms boutons pour juste mettre le préfixe b, ex : bPhoto</w:t>
+        <w:t>Structure des packages</w:t>
       </w:r>
     </w:p>
     <w:p>
@@ -64,10 +96,20 @@
         </w:numPr>
       </w:pPr>
       <w:r>
-        <w:t>Vérifier clarté et propreté code</w:t>
-      </w:r>
-      <w:r>
-        <w:t> : supprimer méthodes/attributs inutiles, améliorer noms variables, attributs, espaces entre les lignes, etc.</w:t>
+        <w:t xml:space="preserve">Classe Constants </w:t>
+      </w:r>
+      <w:proofErr w:type="gramStart"/>
+      <w:r>
+        <w:t>dans .</w:t>
+      </w:r>
+      <w:proofErr w:type="spellStart"/>
+      <w:r>
+        <w:t>utils</w:t>
+      </w:r>
+      <w:proofErr w:type="spellEnd"/>
+      <w:proofErr w:type="gramEnd"/>
+      <w:r>
+        <w:t xml:space="preserve"> pour définir les constantes globales du projet</w:t>
       </w:r>
     </w:p>
     <w:p>
@@ -79,17 +121,13 @@
         </w:numPr>
       </w:pPr>
       <w:r>
-        <w:t xml:space="preserve">Convention nommage : </w:t>
-      </w:r>
-      <w:r>
-        <w:t xml:space="preserve">camelCase pour attributs, paramètres et </w:t>
-      </w:r>
-      <w:r>
-        <w:t>variables, tout</w:t>
-      </w:r>
-      <w:r>
-        <w:t xml:space="preserve"> en minuscule pour les packages sans _ et -, PascalCase pour les classes</w:t>
-      </w:r>
+        <w:t xml:space="preserve">Utilisation de Pool de connexion pour se connecter à la base </w:t>
+      </w:r>
+      <w:proofErr w:type="spellStart"/>
+      <w:r>
+        <w:t>Postgre</w:t>
+      </w:r>
+      <w:proofErr w:type="spellEnd"/>
     </w:p>
     <w:p>
       <w:pPr>
@@ -100,155 +138,29 @@
         </w:numPr>
       </w:pPr>
       <w:r>
-        <w:t>Supprimer les méthodes en commentaires</w:t>
-      </w:r>
-    </w:p>
-    <w:p>
-      <w:pPr>
-        <w:pStyle w:val="Paragraphedeliste"/>
-        <w:numPr>
-          <w:ilvl w:val="0"/>
-          <w:numId w:val="1"/>
-        </w:numPr>
-      </w:pPr>
-      <w:r>
-        <w:t xml:space="preserve">Enlever les </w:t>
-      </w:r>
-      <w:r>
-        <w:t>« </w:t>
-      </w:r>
-      <w:r>
-        <w:t>this.</w:t>
-      </w:r>
-      <w:r>
-        <w:t> »</w:t>
-      </w:r>
+        <w:t xml:space="preserve">Lecture fichier </w:t>
+      </w:r>
+      <w:proofErr w:type="spellStart"/>
+      <w:r>
+        <w:t>avif</w:t>
+      </w:r>
+      <w:proofErr w:type="spellEnd"/>
+      <w:r>
+        <w:t xml:space="preserve"> images : </w:t>
+      </w:r>
+      <w:proofErr w:type="spellStart"/>
+      <w:r>
+        <w:t>library</w:t>
+      </w:r>
+      <w:proofErr w:type="spellEnd"/>
       <w:r>
         <w:t xml:space="preserve"> </w:t>
       </w:r>
-      <w:r>
-        <w:t>s</w:t>
-      </w:r>
-      <w:r>
-        <w:t>’il n’y a pas d’ambiguïté au niveau des noms d’attributs</w:t>
-      </w:r>
-    </w:p>
-    <w:p>
-      <w:pPr>
-        <w:pStyle w:val="Paragraphedeliste"/>
-        <w:numPr>
-          <w:ilvl w:val="0"/>
-          <w:numId w:val="1"/>
-        </w:numPr>
-      </w:pPr>
-      <w:r>
-        <w:t>Découper la méthode créerFacture en méthodes créerFacture et créerLignesFacture</w:t>
-      </w:r>
-    </w:p>
-    <w:p>
-      <w:pPr>
-        <w:pStyle w:val="Paragraphedeliste"/>
-        <w:numPr>
-          <w:ilvl w:val="0"/>
-          <w:numId w:val="1"/>
-        </w:numPr>
-      </w:pPr>
-      <w:r>
-        <w:t>Essayer de regrouper les fenêtres Ajouter et Modifier</w:t>
-      </w:r>
-    </w:p>
-    <w:p/>
-    <w:p>
-      <w:r>
-        <w:t>Points importants :</w:t>
-      </w:r>
-    </w:p>
-    <w:p>
-      <w:pPr>
-        <w:pStyle w:val="Paragraphedeliste"/>
-        <w:numPr>
-          <w:ilvl w:val="0"/>
-          <w:numId w:val="1"/>
-        </w:numPr>
-      </w:pPr>
-      <w:r>
-        <w:t>Suppression du On delete Cascade</w:t>
-      </w:r>
-      <w:r>
-        <w:t xml:space="preserve"> =&gt; Pas de clés étrangères</w:t>
-      </w:r>
-    </w:p>
-    <w:p>
-      <w:pPr>
-        <w:pStyle w:val="Paragraphedeliste"/>
-        <w:numPr>
-          <w:ilvl w:val="0"/>
-          <w:numId w:val="1"/>
-        </w:numPr>
-      </w:pPr>
-      <w:r>
-        <w:t>Calcul du max id pour déterminer l’id de l’objet</w:t>
-      </w:r>
-    </w:p>
-    <w:p>
-      <w:pPr>
-        <w:pStyle w:val="Paragraphedeliste"/>
-        <w:numPr>
-          <w:ilvl w:val="0"/>
-          <w:numId w:val="1"/>
-        </w:numPr>
-      </w:pPr>
-      <w:r>
-        <w:t>Utilisation de la library pour se connecter à la BDD</w:t>
-      </w:r>
-    </w:p>
-    <w:p>
-      <w:pPr>
-        <w:pStyle w:val="Paragraphedeliste"/>
-        <w:numPr>
-          <w:ilvl w:val="0"/>
-          <w:numId w:val="1"/>
-        </w:numPr>
-      </w:pPr>
-      <w:r>
-        <w:t>Structure des packages</w:t>
-      </w:r>
-    </w:p>
-    <w:p>
-      <w:pPr>
-        <w:pStyle w:val="Paragraphedeliste"/>
-        <w:numPr>
-          <w:ilvl w:val="0"/>
-          <w:numId w:val="1"/>
-        </w:numPr>
-      </w:pPr>
-      <w:r>
-        <w:t>Classe Constants dans .utils pour définir les constantes globales du projet</w:t>
-      </w:r>
-    </w:p>
-    <w:p>
-      <w:pPr>
-        <w:pStyle w:val="Paragraphedeliste"/>
-        <w:numPr>
-          <w:ilvl w:val="0"/>
-          <w:numId w:val="1"/>
-        </w:numPr>
-      </w:pPr>
-      <w:r>
-        <w:t>Utilisation de Pool de connexion pour se connecter à la base Postgre</w:t>
-      </w:r>
-    </w:p>
-    <w:p>
-      <w:pPr>
-        <w:pStyle w:val="Paragraphedeliste"/>
-        <w:numPr>
-          <w:ilvl w:val="0"/>
-          <w:numId w:val="1"/>
-        </w:numPr>
-      </w:pPr>
-      <w:r>
-        <w:t>Lecture fichier avif images : library JDeli</w:t>
-      </w:r>
+      <w:proofErr w:type="spellStart"/>
+      <w:r>
+        <w:t>JDeli</w:t>
+      </w:r>
+      <w:proofErr w:type="spellEnd"/>
     </w:p>
     <w:p>
       <w:pPr>

</xml_diff>